<commit_message>
add limits for dungeon
</commit_message>
<xml_diff>
--- a/doc/最新版服务端接口文档.docx
+++ b/doc/最新版服务端接口文档.docx
@@ -11,12 +11,223 @@
         <w:t>最新版服务端接口文档</w:t>
       </w:r>
     </w:p>
+    <w:p/>
+    <w:p/>
+    <w:p/>
+    <w:p/>
+    <w:p/>
+    <w:p/>
+    <w:p/>
+    <w:p/>
+    <w:tbl>
+      <w:tblPr>
+        <w:tblStyle w:val="7"/>
+        <w:tblW w:w="8522" w:type="dxa"/>
+        <w:tblInd w:w="0" w:type="dxa"/>
+        <w:tblBorders>
+          <w:top w:val="single" w:color="auto" w:sz="4" w:space="0"/>
+          <w:left w:val="single" w:color="auto" w:sz="4" w:space="0"/>
+          <w:bottom w:val="single" w:color="auto" w:sz="4" w:space="0"/>
+          <w:right w:val="single" w:color="auto" w:sz="4" w:space="0"/>
+          <w:insideH w:val="single" w:color="auto" w:sz="4" w:space="0"/>
+          <w:insideV w:val="single" w:color="auto" w:sz="4" w:space="0"/>
+        </w:tblBorders>
+        <w:tblLayout w:type="fixed"/>
+        <w:tblCellMar>
+          <w:left w:w="108" w:type="dxa"/>
+          <w:right w:w="108" w:type="dxa"/>
+        </w:tblCellMar>
+      </w:tblPr>
+      <w:tblGrid>
+        <w:gridCol w:w="4261"/>
+        <w:gridCol w:w="4261"/>
+      </w:tblGrid>
+      <w:tr>
+        <w:tc>
+          <w:tcPr>
+            <w:tcW w:w="4261" w:type="dxa"/>
+          </w:tcPr>
+          <w:p>
+            <w:pPr>
+              <w:jc w:val="center"/>
+              <w:rPr>
+                <w:vertAlign w:val="baseline"/>
+              </w:rPr>
+            </w:pPr>
+            <w:r>
+              <w:rPr>
+                <w:vertAlign w:val="baseline"/>
+              </w:rPr>
+              <w:t>版本</w:t>
+            </w:r>
+          </w:p>
+        </w:tc>
+        <w:tc>
+          <w:tcPr>
+            <w:tcW w:w="4261" w:type="dxa"/>
+          </w:tcPr>
+          <w:p>
+            <w:pPr>
+              <w:jc w:val="center"/>
+              <w:rPr>
+                <w:vertAlign w:val="baseline"/>
+              </w:rPr>
+            </w:pPr>
+            <w:r>
+              <w:rPr>
+                <w:vertAlign w:val="baseline"/>
+              </w:rPr>
+              <w:t>改动点</w:t>
+            </w:r>
+          </w:p>
+        </w:tc>
+      </w:tr>
+      <w:tr>
+        <w:tc>
+          <w:tcPr>
+            <w:tcW w:w="4261" w:type="dxa"/>
+          </w:tcPr>
+          <w:p>
+            <w:pPr>
+              <w:jc w:val="center"/>
+              <w:rPr>
+                <w:vertAlign w:val="baseline"/>
+              </w:rPr>
+            </w:pPr>
+            <w:r>
+              <w:rPr>
+                <w:vertAlign w:val="baseline"/>
+              </w:rPr>
+              <w:t>V1.0</w:t>
+            </w:r>
+          </w:p>
+        </w:tc>
+        <w:tc>
+          <w:tcPr>
+            <w:tcW w:w="4261" w:type="dxa"/>
+          </w:tcPr>
+          <w:p>
+            <w:pPr>
+              <w:jc w:val="center"/>
+              <w:rPr>
+                <w:vertAlign w:val="baseline"/>
+              </w:rPr>
+            </w:pPr>
+            <w:r>
+              <w:rPr>
+                <w:vertAlign w:val="baseline"/>
+              </w:rPr>
+              <w:t>新增</w:t>
+            </w:r>
+          </w:p>
+        </w:tc>
+      </w:tr>
+      <w:tr>
+        <w:tc>
+          <w:tcPr>
+            <w:tcW w:w="4261" w:type="dxa"/>
+          </w:tcPr>
+          <w:p>
+            <w:pPr>
+              <w:jc w:val="center"/>
+              <w:rPr>
+                <w:vertAlign w:val="baseline"/>
+              </w:rPr>
+            </w:pPr>
+            <w:r>
+              <w:rPr>
+                <w:vertAlign w:val="baseline"/>
+              </w:rPr>
+              <w:t>V1.1</w:t>
+            </w:r>
+          </w:p>
+        </w:tc>
+        <w:tc>
+          <w:tcPr>
+            <w:tcW w:w="4261" w:type="dxa"/>
+          </w:tcPr>
+          <w:p>
+            <w:pPr>
+              <w:numPr>
+                <w:ilvl w:val="0"/>
+                <w:numId w:val="1"/>
+              </w:numPr>
+              <w:jc w:val="center"/>
+              <w:rPr>
+                <w:vertAlign w:val="baseline"/>
+              </w:rPr>
+            </w:pPr>
+            <w:r>
+              <w:rPr>
+                <w:vertAlign w:val="baseline"/>
+              </w:rPr>
+              <w:t>新增查询每日任务摘要接口(见文档)</w:t>
+            </w:r>
+          </w:p>
+          <w:p>
+            <w:pPr>
+              <w:numPr>
+                <w:ilvl w:val="0"/>
+                <w:numId w:val="1"/>
+              </w:numPr>
+              <w:jc w:val="center"/>
+              <w:rPr>
+                <w:vertAlign w:val="baseline"/>
+              </w:rPr>
+            </w:pPr>
+            <w:r>
+              <w:rPr>
+                <w:vertAlign w:val="baseline"/>
+              </w:rPr>
+              <w:t>对获取每日任务接口中的日期加限制(不得传当日之前的日期)</w:t>
+            </w:r>
+          </w:p>
+          <w:p>
+            <w:pPr>
+              <w:numPr>
+                <w:ilvl w:val="0"/>
+                <w:numId w:val="1"/>
+              </w:numPr>
+              <w:jc w:val="center"/>
+              <w:rPr>
+                <w:vertAlign w:val="baseline"/>
+              </w:rPr>
+            </w:pPr>
+            <w:r>
+              <w:rPr>
+                <w:vertAlign w:val="baseline"/>
+              </w:rPr>
+              <w:t>修复按截止日期制定计划一些bug,现在可以按照截止日期来指定计划.</w:t>
+            </w:r>
+          </w:p>
+          <w:p>
+            <w:pPr>
+              <w:numPr>
+                <w:ilvl w:val="0"/>
+                <w:numId w:val="1"/>
+              </w:numPr>
+              <w:jc w:val="center"/>
+              <w:rPr>
+                <w:vertAlign w:val="baseline"/>
+              </w:rPr>
+            </w:pPr>
+            <w:r>
+              <w:rPr>
+                <w:vertAlign w:val="baseline"/>
+              </w:rPr>
+              <w:t>增加对副本的支持(暂未开放接口)</w:t>
+            </w:r>
+          </w:p>
+        </w:tc>
+      </w:tr>
+    </w:tbl>
+    <w:p/>
     <w:p>
       <w:pPr>
         <w:pStyle w:val="3"/>
         <w:numPr>
           <w:ilvl w:val="0"/>
-          <w:numId w:val="1"/>
+          <w:numId w:val="2"/>
         </w:numPr>
       </w:pPr>
       <w:r>
@@ -86,7 +297,7 @@
         <w:pStyle w:val="3"/>
         <w:numPr>
           <w:ilvl w:val="0"/>
-          <w:numId w:val="2"/>
+          <w:numId w:val="3"/>
         </w:numPr>
         <w:rPr>
           <w:rFonts w:hint="default"/>
@@ -362,7 +573,7 @@
       <w:pPr>
         <w:numPr>
           <w:ilvl w:val="0"/>
-          <w:numId w:val="3"/>
+          <w:numId w:val="4"/>
         </w:numPr>
         <w:jc w:val="left"/>
         <w:rPr>
@@ -652,7 +863,7 @@
       <w:pPr>
         <w:numPr>
           <w:ilvl w:val="0"/>
-          <w:numId w:val="3"/>
+          <w:numId w:val="4"/>
         </w:numPr>
         <w:jc w:val="left"/>
         <w:rPr>
@@ -2445,7 +2656,7 @@
       <w:pPr>
         <w:numPr>
           <w:ilvl w:val="0"/>
-          <w:numId w:val="3"/>
+          <w:numId w:val="4"/>
         </w:numPr>
         <w:jc w:val="left"/>
         <w:rPr>
@@ -3195,7 +3406,7 @@
       <w:pPr>
         <w:numPr>
           <w:ilvl w:val="0"/>
-          <w:numId w:val="3"/>
+          <w:numId w:val="4"/>
         </w:numPr>
         <w:jc w:val="left"/>
         <w:rPr>
@@ -3569,7 +3780,7 @@
       <w:pPr>
         <w:numPr>
           <w:ilvl w:val="0"/>
-          <w:numId w:val="3"/>
+          <w:numId w:val="4"/>
         </w:numPr>
         <w:jc w:val="left"/>
         <w:rPr>
@@ -4479,7 +4690,7 @@
       <w:pPr>
         <w:numPr>
           <w:ilvl w:val="0"/>
-          <w:numId w:val="3"/>
+          <w:numId w:val="4"/>
         </w:numPr>
         <w:jc w:val="left"/>
         <w:rPr>
@@ -5870,7 +6081,7 @@
       <w:pPr>
         <w:numPr>
           <w:ilvl w:val="0"/>
-          <w:numId w:val="4"/>
+          <w:numId w:val="5"/>
         </w:numPr>
         <w:jc w:val="left"/>
         <w:rPr>
@@ -6208,7 +6419,7 @@
       <w:pPr>
         <w:numPr>
           <w:ilvl w:val="0"/>
-          <w:numId w:val="4"/>
+          <w:numId w:val="5"/>
         </w:numPr>
         <w:jc w:val="left"/>
         <w:rPr>
@@ -6790,7 +7001,7 @@
       <w:pPr>
         <w:numPr>
           <w:ilvl w:val="0"/>
-          <w:numId w:val="4"/>
+          <w:numId w:val="5"/>
         </w:numPr>
         <w:jc w:val="left"/>
         <w:rPr>
@@ -7196,7 +7407,7 @@
       <w:pPr>
         <w:numPr>
           <w:ilvl w:val="0"/>
-          <w:numId w:val="4"/>
+          <w:numId w:val="5"/>
         </w:numPr>
         <w:jc w:val="left"/>
         <w:rPr>
@@ -7221,6 +7432,7 @@
     <w:p>
       <w:pPr>
         <w:numPr>
+          <w:ilvl w:val="0"/>
           <w:numId w:val="0"/>
         </w:numPr>
         <w:jc w:val="left"/>
@@ -7246,6 +7458,7 @@
     <w:p>
       <w:pPr>
         <w:numPr>
+          <w:ilvl w:val="0"/>
           <w:numId w:val="0"/>
         </w:numPr>
         <w:jc w:val="left"/>
@@ -7271,6 +7484,7 @@
     <w:p>
       <w:pPr>
         <w:numPr>
+          <w:ilvl w:val="0"/>
           <w:numId w:val="0"/>
         </w:numPr>
         <w:jc w:val="left"/>
@@ -7296,6 +7510,7 @@
     <w:p>
       <w:pPr>
         <w:numPr>
+          <w:ilvl w:val="0"/>
           <w:numId w:val="0"/>
         </w:numPr>
         <w:jc w:val="left"/>
@@ -7321,6 +7536,7 @@
     <w:p>
       <w:pPr>
         <w:numPr>
+          <w:ilvl w:val="0"/>
           <w:numId w:val="0"/>
         </w:numPr>
         <w:jc w:val="left"/>
@@ -7346,6 +7562,7 @@
     <w:p>
       <w:pPr>
         <w:numPr>
+          <w:ilvl w:val="0"/>
           <w:numId w:val="0"/>
         </w:numPr>
         <w:jc w:val="left"/>
@@ -7371,6 +7588,7 @@
     <w:p>
       <w:pPr>
         <w:numPr>
+          <w:ilvl w:val="0"/>
           <w:numId w:val="0"/>
         </w:numPr>
         <w:jc w:val="left"/>
@@ -7396,6 +7614,7 @@
     <w:p>
       <w:pPr>
         <w:numPr>
+          <w:ilvl w:val="0"/>
           <w:numId w:val="0"/>
         </w:numPr>
         <w:jc w:val="left"/>
@@ -7421,6 +7640,7 @@
     <w:p>
       <w:pPr>
         <w:numPr>
+          <w:ilvl w:val="0"/>
           <w:numId w:val="0"/>
         </w:numPr>
         <w:jc w:val="left"/>
@@ -7446,6 +7666,7 @@
     <w:p>
       <w:pPr>
         <w:numPr>
+          <w:ilvl w:val="0"/>
           <w:numId w:val="0"/>
         </w:numPr>
         <w:jc w:val="left"/>
@@ -7471,6 +7692,7 @@
     <w:p>
       <w:pPr>
         <w:numPr>
+          <w:ilvl w:val="0"/>
           <w:numId w:val="0"/>
         </w:numPr>
         <w:jc w:val="left"/>
@@ -7496,6 +7718,7 @@
     <w:p>
       <w:pPr>
         <w:numPr>
+          <w:ilvl w:val="0"/>
           <w:numId w:val="0"/>
         </w:numPr>
         <w:jc w:val="left"/>
@@ -7521,6 +7744,7 @@
     <w:p>
       <w:pPr>
         <w:numPr>
+          <w:ilvl w:val="0"/>
           <w:numId w:val="0"/>
         </w:numPr>
         <w:jc w:val="left"/>
@@ -7546,6 +7770,7 @@
     <w:p>
       <w:pPr>
         <w:numPr>
+          <w:ilvl w:val="0"/>
           <w:numId w:val="0"/>
         </w:numPr>
         <w:jc w:val="left"/>
@@ -7571,6 +7796,7 @@
     <w:p>
       <w:pPr>
         <w:numPr>
+          <w:ilvl w:val="0"/>
           <w:numId w:val="0"/>
         </w:numPr>
         <w:jc w:val="left"/>
@@ -7596,6 +7822,7 @@
     <w:p>
       <w:pPr>
         <w:numPr>
+          <w:ilvl w:val="0"/>
           <w:numId w:val="0"/>
         </w:numPr>
         <w:jc w:val="left"/>
@@ -7621,6 +7848,7 @@
     <w:p>
       <w:pPr>
         <w:numPr>
+          <w:ilvl w:val="0"/>
           <w:numId w:val="0"/>
         </w:numPr>
         <w:jc w:val="left"/>
@@ -7646,6 +7874,7 @@
     <w:p>
       <w:pPr>
         <w:numPr>
+          <w:ilvl w:val="0"/>
           <w:numId w:val="0"/>
         </w:numPr>
         <w:jc w:val="left"/>
@@ -7671,6 +7900,7 @@
     <w:p>
       <w:pPr>
         <w:numPr>
+          <w:ilvl w:val="0"/>
           <w:numId w:val="0"/>
         </w:numPr>
         <w:jc w:val="left"/>
@@ -7696,6 +7926,7 @@
     <w:p>
       <w:pPr>
         <w:numPr>
+          <w:ilvl w:val="0"/>
           <w:numId w:val="0"/>
         </w:numPr>
         <w:jc w:val="left"/>
@@ -7721,6 +7952,7 @@
     <w:p>
       <w:pPr>
         <w:numPr>
+          <w:ilvl w:val="0"/>
           <w:numId w:val="0"/>
         </w:numPr>
         <w:jc w:val="left"/>
@@ -7746,6 +7978,7 @@
     <w:p>
       <w:pPr>
         <w:numPr>
+          <w:ilvl w:val="0"/>
           <w:numId w:val="0"/>
         </w:numPr>
         <w:jc w:val="left"/>
@@ -7771,6 +8004,7 @@
     <w:p>
       <w:pPr>
         <w:numPr>
+          <w:ilvl w:val="0"/>
           <w:numId w:val="0"/>
         </w:numPr>
         <w:jc w:val="left"/>
@@ -7796,6 +8030,7 @@
     <w:p>
       <w:pPr>
         <w:numPr>
+          <w:ilvl w:val="0"/>
           <w:numId w:val="0"/>
         </w:numPr>
         <w:jc w:val="left"/>
@@ -7821,6 +8056,7 @@
     <w:p>
       <w:pPr>
         <w:numPr>
+          <w:ilvl w:val="0"/>
           <w:numId w:val="0"/>
         </w:numPr>
         <w:jc w:val="left"/>
@@ -7846,6 +8082,7 @@
     <w:p>
       <w:pPr>
         <w:numPr>
+          <w:ilvl w:val="0"/>
           <w:numId w:val="0"/>
         </w:numPr>
         <w:jc w:val="left"/>
@@ -7871,6 +8108,7 @@
     <w:p>
       <w:pPr>
         <w:numPr>
+          <w:ilvl w:val="0"/>
           <w:numId w:val="0"/>
         </w:numPr>
         <w:jc w:val="left"/>
@@ -7896,6 +8134,7 @@
     <w:p>
       <w:pPr>
         <w:numPr>
+          <w:ilvl w:val="0"/>
           <w:numId w:val="0"/>
         </w:numPr>
         <w:jc w:val="left"/>
@@ -7921,6 +8160,7 @@
     <w:p>
       <w:pPr>
         <w:numPr>
+          <w:ilvl w:val="0"/>
           <w:numId w:val="0"/>
         </w:numPr>
         <w:jc w:val="left"/>
@@ -7946,6 +8186,7 @@
     <w:p>
       <w:pPr>
         <w:numPr>
+          <w:ilvl w:val="0"/>
           <w:numId w:val="0"/>
         </w:numPr>
         <w:jc w:val="left"/>
@@ -7971,6 +8212,7 @@
     <w:p>
       <w:pPr>
         <w:numPr>
+          <w:ilvl w:val="0"/>
           <w:numId w:val="0"/>
         </w:numPr>
         <w:jc w:val="left"/>
@@ -7996,6 +8238,7 @@
     <w:p>
       <w:pPr>
         <w:numPr>
+          <w:ilvl w:val="0"/>
           <w:numId w:val="0"/>
         </w:numPr>
         <w:jc w:val="left"/>
@@ -8021,6 +8264,7 @@
     <w:p>
       <w:pPr>
         <w:numPr>
+          <w:ilvl w:val="0"/>
           <w:numId w:val="0"/>
         </w:numPr>
         <w:jc w:val="left"/>
@@ -8046,6 +8290,7 @@
     <w:p>
       <w:pPr>
         <w:numPr>
+          <w:ilvl w:val="0"/>
           <w:numId w:val="0"/>
         </w:numPr>
         <w:jc w:val="left"/>
@@ -8071,6 +8316,7 @@
     <w:p>
       <w:pPr>
         <w:numPr>
+          <w:ilvl w:val="0"/>
           <w:numId w:val="0"/>
         </w:numPr>
         <w:jc w:val="left"/>
@@ -8096,6 +8342,7 @@
     <w:p>
       <w:pPr>
         <w:numPr>
+          <w:ilvl w:val="0"/>
           <w:numId w:val="0"/>
         </w:numPr>
         <w:jc w:val="left"/>
@@ -8121,6 +8368,7 @@
     <w:p>
       <w:pPr>
         <w:numPr>
+          <w:ilvl w:val="0"/>
           <w:numId w:val="0"/>
         </w:numPr>
         <w:jc w:val="left"/>
@@ -8147,7 +8395,7 @@
       <w:pPr>
         <w:numPr>
           <w:ilvl w:val="0"/>
-          <w:numId w:val="4"/>
+          <w:numId w:val="5"/>
         </w:numPr>
         <w:jc w:val="left"/>
         <w:rPr>
@@ -8167,6 +8415,930 @@
           <w:highlight w:val="none"/>
         </w:rPr>
         <w:t>同步每日计划结果</w:t>
+      </w:r>
+    </w:p>
+    <w:p>
+      <w:pPr>
+        <w:numPr>
+          <w:ilvl w:val="0"/>
+          <w:numId w:val="0"/>
+        </w:numPr>
+        <w:jc w:val="left"/>
+        <w:rPr>
+          <w:rFonts w:hint="default"/>
+          <w:color w:val="auto"/>
+          <w:sz w:val="28"/>
+          <w:szCs w:val="28"/>
+          <w:highlight w:val="none"/>
+        </w:rPr>
+      </w:pPr>
+      <w:r>
+        <w:rPr>
+          <w:rFonts w:hint="default"/>
+          <w:color w:val="auto"/>
+          <w:sz w:val="28"/>
+          <w:szCs w:val="28"/>
+          <w:highlight w:val="none"/>
+        </w:rPr>
+        <w:t>请求地址：</w:t>
+      </w:r>
+    </w:p>
+    <w:p>
+      <w:pPr>
+        <w:numPr>
+          <w:ilvl w:val="0"/>
+          <w:numId w:val="0"/>
+        </w:numPr>
+        <w:jc w:val="left"/>
+        <w:rPr>
+          <w:rFonts w:hint="default"/>
+          <w:color w:val="auto"/>
+          <w:sz w:val="28"/>
+          <w:szCs w:val="28"/>
+          <w:highlight w:val="yellow"/>
+        </w:rPr>
+      </w:pPr>
+      <w:r>
+        <w:rPr>
+          <w:rFonts w:hint="default"/>
+          <w:color w:val="auto"/>
+          <w:sz w:val="28"/>
+          <w:szCs w:val="28"/>
+          <w:highlight w:val="yellow"/>
+        </w:rPr>
+        <w:t>123.207.39.21:8098/translate/task/synchronize/TaskResult</w:t>
+      </w:r>
+    </w:p>
+    <w:p>
+      <w:pPr>
+        <w:numPr>
+          <w:ilvl w:val="0"/>
+          <w:numId w:val="0"/>
+        </w:numPr>
+        <w:jc w:val="left"/>
+        <w:rPr>
+          <w:rFonts w:hint="default"/>
+          <w:color w:val="auto"/>
+          <w:sz w:val="28"/>
+          <w:szCs w:val="28"/>
+          <w:highlight w:val="none"/>
+        </w:rPr>
+      </w:pPr>
+      <w:r>
+        <w:rPr>
+          <w:rFonts w:hint="default"/>
+          <w:color w:val="auto"/>
+          <w:sz w:val="28"/>
+          <w:szCs w:val="28"/>
+          <w:highlight w:val="none"/>
+        </w:rPr>
+        <w:t>POST请求</w:t>
+      </w:r>
+    </w:p>
+    <w:p>
+      <w:pPr>
+        <w:numPr>
+          <w:ilvl w:val="0"/>
+          <w:numId w:val="0"/>
+        </w:numPr>
+        <w:jc w:val="left"/>
+        <w:rPr>
+          <w:rFonts w:hint="default"/>
+          <w:color w:val="auto"/>
+          <w:sz w:val="28"/>
+          <w:szCs w:val="28"/>
+          <w:highlight w:val="none"/>
+        </w:rPr>
+      </w:pPr>
+      <w:r>
+        <w:rPr>
+          <w:rFonts w:hint="default"/>
+          <w:color w:val="auto"/>
+          <w:sz w:val="28"/>
+          <w:szCs w:val="28"/>
+          <w:highlight w:val="none"/>
+        </w:rPr>
+        <w:t>请求参数：</w:t>
+      </w:r>
+    </w:p>
+    <w:p>
+      <w:pPr>
+        <w:numPr>
+          <w:ilvl w:val="0"/>
+          <w:numId w:val="0"/>
+        </w:numPr>
+        <w:jc w:val="left"/>
+        <w:rPr>
+          <w:rFonts w:hint="default"/>
+          <w:color w:val="auto"/>
+          <w:sz w:val="28"/>
+          <w:szCs w:val="28"/>
+          <w:highlight w:val="none"/>
+        </w:rPr>
+      </w:pPr>
+      <w:r>
+        <w:rPr>
+          <w:rFonts w:hint="default"/>
+          <w:color w:val="auto"/>
+          <w:sz w:val="28"/>
+          <w:szCs w:val="28"/>
+          <w:highlight w:val="none"/>
+        </w:rPr>
+        <w:t>{"taskId":3,"userId":13121,"status":30,"completeDate":"2017/06/26","wordReciteResults":[{"wordId":1565,"proficiency":10},{"wordId":1566,"proficiency":50},{"wordId":1567,"proficiency":50},{"wordId":1568,"proficiency":50},</w:t>
+      </w:r>
+    </w:p>
+    <w:p>
+      <w:pPr>
+        <w:numPr>
+          <w:ilvl w:val="0"/>
+          <w:numId w:val="0"/>
+        </w:numPr>
+        <w:jc w:val="left"/>
+        <w:rPr>
+          <w:rFonts w:hint="default"/>
+          <w:color w:val="auto"/>
+          <w:sz w:val="28"/>
+          <w:szCs w:val="28"/>
+          <w:highlight w:val="none"/>
+        </w:rPr>
+      </w:pPr>
+      <w:r>
+        <w:rPr>
+          <w:rFonts w:hint="default"/>
+          <w:color w:val="auto"/>
+          <w:sz w:val="28"/>
+          <w:szCs w:val="28"/>
+          <w:highlight w:val="none"/>
+        </w:rPr>
+        <w:t xml:space="preserve">                                                                                       {"wordId":1569,"proficiency":10},{"wordId":1570,"proficiency":10},{"wordId":1571,"proficiency":10},{"wordId":1572,"proficiency":50},</w:t>
+      </w:r>
+    </w:p>
+    <w:p>
+      <w:pPr>
+        <w:numPr>
+          <w:ilvl w:val="0"/>
+          <w:numId w:val="0"/>
+        </w:numPr>
+        <w:jc w:val="left"/>
+        <w:rPr>
+          <w:rFonts w:hint="default"/>
+          <w:color w:val="auto"/>
+          <w:sz w:val="28"/>
+          <w:szCs w:val="28"/>
+          <w:highlight w:val="none"/>
+        </w:rPr>
+      </w:pPr>
+      <w:r>
+        <w:rPr>
+          <w:rFonts w:hint="default"/>
+          <w:color w:val="auto"/>
+          <w:sz w:val="28"/>
+          <w:szCs w:val="28"/>
+          <w:highlight w:val="none"/>
+        </w:rPr>
+        <w:t xml:space="preserve">                                                                                       {"wordId":1573,"proficiency":10},{"wordId":1574,"proficiency":50},{"wordId":1575,"proficiency":50},{"wordId":1576,"proficiency":50},</w:t>
+      </w:r>
+    </w:p>
+    <w:p>
+      <w:pPr>
+        <w:numPr>
+          <w:ilvl w:val="0"/>
+          <w:numId w:val="0"/>
+        </w:numPr>
+        <w:jc w:val="left"/>
+        <w:rPr>
+          <w:rFonts w:hint="default"/>
+          <w:color w:val="auto"/>
+          <w:sz w:val="28"/>
+          <w:szCs w:val="28"/>
+          <w:highlight w:val="none"/>
+        </w:rPr>
+      </w:pPr>
+      <w:r>
+        <w:rPr>
+          <w:rFonts w:hint="default"/>
+          <w:color w:val="auto"/>
+          <w:sz w:val="28"/>
+          <w:szCs w:val="28"/>
+          <w:highlight w:val="none"/>
+        </w:rPr>
+        <w:t xml:space="preserve">                                                                                       {"wordId":1577,"proficiency":10},{"wordId":1578,"proficiency":10},{"wordId":1579,"proficiency":50},{"wordId":1580,"proficiency":50},</w:t>
+      </w:r>
+    </w:p>
+    <w:p>
+      <w:pPr>
+        <w:numPr>
+          <w:ilvl w:val="0"/>
+          <w:numId w:val="0"/>
+        </w:numPr>
+        <w:jc w:val="left"/>
+        <w:rPr>
+          <w:rFonts w:hint="default"/>
+          <w:color w:val="auto"/>
+          <w:sz w:val="28"/>
+          <w:szCs w:val="28"/>
+          <w:highlight w:val="none"/>
+        </w:rPr>
+      </w:pPr>
+      <w:r>
+        <w:rPr>
+          <w:rFonts w:hint="default"/>
+          <w:color w:val="auto"/>
+          <w:sz w:val="28"/>
+          <w:szCs w:val="28"/>
+          <w:highlight w:val="none"/>
+        </w:rPr>
+        <w:t xml:space="preserve">                                                                                       {"wordId":1581,"proficiency":50},{"wordId":1582,"proficiency":50},{"wordId":1563,"proficiency":50},{"wordId":1583,"proficiency":10}]}</w:t>
+      </w:r>
+    </w:p>
+    <w:p>
+      <w:pPr>
+        <w:numPr>
+          <w:ilvl w:val="0"/>
+          <w:numId w:val="0"/>
+        </w:numPr>
+        <w:jc w:val="left"/>
+        <w:rPr>
+          <w:rFonts w:hint="default"/>
+          <w:color w:val="auto"/>
+          <w:sz w:val="28"/>
+          <w:szCs w:val="28"/>
+          <w:highlight w:val="none"/>
+        </w:rPr>
+      </w:pPr>
+    </w:p>
+    <w:p>
+      <w:pPr>
+        <w:numPr>
+          <w:ilvl w:val="0"/>
+          <w:numId w:val="0"/>
+        </w:numPr>
+        <w:jc w:val="left"/>
+        <w:rPr>
+          <w:rFonts w:hint="default"/>
+          <w:color w:val="auto"/>
+          <w:sz w:val="28"/>
+          <w:szCs w:val="28"/>
+          <w:highlight w:val="none"/>
+        </w:rPr>
+      </w:pPr>
+      <w:r>
+        <w:rPr>
+          <w:rFonts w:hint="default"/>
+          <w:color w:val="auto"/>
+          <w:sz w:val="28"/>
+          <w:szCs w:val="28"/>
+          <w:highlight w:val="none"/>
+        </w:rPr>
+        <w:t>返回结果：</w:t>
+      </w:r>
+    </w:p>
+    <w:p>
+      <w:pPr>
+        <w:numPr>
+          <w:ilvl w:val="0"/>
+          <w:numId w:val="0"/>
+        </w:numPr>
+        <w:jc w:val="left"/>
+        <w:rPr>
+          <w:rFonts w:hint="default"/>
+          <w:color w:val="auto"/>
+          <w:sz w:val="28"/>
+          <w:szCs w:val="28"/>
+          <w:highlight w:val="none"/>
+        </w:rPr>
+      </w:pPr>
+      <w:r>
+        <w:rPr>
+          <w:rFonts w:hint="default"/>
+          <w:color w:val="auto"/>
+          <w:sz w:val="28"/>
+          <w:szCs w:val="28"/>
+          <w:highlight w:val="none"/>
+        </w:rPr>
+        <w:t>{</w:t>
+      </w:r>
+    </w:p>
+    <w:p>
+      <w:pPr>
+        <w:numPr>
+          <w:ilvl w:val="0"/>
+          <w:numId w:val="0"/>
+        </w:numPr>
+        <w:jc w:val="left"/>
+        <w:rPr>
+          <w:rFonts w:hint="default"/>
+          <w:color w:val="auto"/>
+          <w:sz w:val="28"/>
+          <w:szCs w:val="28"/>
+          <w:highlight w:val="none"/>
+        </w:rPr>
+      </w:pPr>
+      <w:r>
+        <w:rPr>
+          <w:rFonts w:hint="default"/>
+          <w:color w:val="auto"/>
+          <w:sz w:val="28"/>
+          <w:szCs w:val="28"/>
+          <w:highlight w:val="none"/>
+        </w:rPr>
+        <w:t>"success": true,</w:t>
+      </w:r>
+    </w:p>
+    <w:p>
+      <w:pPr>
+        <w:numPr>
+          <w:ilvl w:val="0"/>
+          <w:numId w:val="0"/>
+        </w:numPr>
+        <w:jc w:val="left"/>
+        <w:rPr>
+          <w:rFonts w:hint="default"/>
+          <w:color w:val="auto"/>
+          <w:sz w:val="28"/>
+          <w:szCs w:val="28"/>
+          <w:highlight w:val="none"/>
+        </w:rPr>
+      </w:pPr>
+      <w:r>
+        <w:rPr>
+          <w:rFonts w:hint="default"/>
+          <w:color w:val="auto"/>
+          <w:sz w:val="28"/>
+          <w:szCs w:val="28"/>
+          <w:highlight w:val="none"/>
+        </w:rPr>
+        <w:t>"code": "00",</w:t>
+      </w:r>
+    </w:p>
+    <w:p>
+      <w:pPr>
+        <w:numPr>
+          <w:ilvl w:val="0"/>
+          <w:numId w:val="0"/>
+        </w:numPr>
+        <w:jc w:val="left"/>
+        <w:rPr>
+          <w:rFonts w:hint="default"/>
+          <w:color w:val="auto"/>
+          <w:sz w:val="28"/>
+          <w:szCs w:val="28"/>
+          <w:highlight w:val="none"/>
+        </w:rPr>
+      </w:pPr>
+      <w:r>
+        <w:rPr>
+          <w:rFonts w:hint="default"/>
+          <w:color w:val="auto"/>
+          <w:sz w:val="28"/>
+          <w:szCs w:val="28"/>
+          <w:highlight w:val="none"/>
+        </w:rPr>
+        <w:t>"msg": "成功",</w:t>
+      </w:r>
+    </w:p>
+    <w:p>
+      <w:pPr>
+        <w:numPr>
+          <w:ilvl w:val="0"/>
+          <w:numId w:val="0"/>
+        </w:numPr>
+        <w:jc w:val="left"/>
+        <w:rPr>
+          <w:rFonts w:hint="default"/>
+          <w:color w:val="auto"/>
+          <w:sz w:val="28"/>
+          <w:szCs w:val="28"/>
+          <w:highlight w:val="none"/>
+        </w:rPr>
+      </w:pPr>
+      <w:r>
+        <w:rPr>
+          <w:rFonts w:hint="default"/>
+          <w:color w:val="auto"/>
+          <w:sz w:val="28"/>
+          <w:szCs w:val="28"/>
+          <w:highlight w:val="none"/>
+        </w:rPr>
+        <w:t>"realResult": "synchronize success!"</w:t>
+      </w:r>
+    </w:p>
+    <w:p>
+      <w:pPr>
+        <w:numPr>
+          <w:ilvl w:val="0"/>
+          <w:numId w:val="0"/>
+        </w:numPr>
+        <w:jc w:val="left"/>
+        <w:rPr>
+          <w:rFonts w:hint="default"/>
+          <w:color w:val="auto"/>
+          <w:sz w:val="28"/>
+          <w:szCs w:val="28"/>
+          <w:highlight w:val="none"/>
+        </w:rPr>
+      </w:pPr>
+      <w:r>
+        <w:rPr>
+          <w:rFonts w:hint="default"/>
+          <w:color w:val="auto"/>
+          <w:sz w:val="28"/>
+          <w:szCs w:val="28"/>
+          <w:highlight w:val="none"/>
+        </w:rPr>
+        <w:t>}</w:t>
+      </w:r>
+    </w:p>
+    <w:p>
+      <w:pPr>
+        <w:numPr>
+          <w:ilvl w:val="0"/>
+          <w:numId w:val="0"/>
+        </w:numPr>
+        <w:jc w:val="left"/>
+        <w:rPr>
+          <w:rFonts w:hint="default"/>
+          <w:color w:val="auto"/>
+          <w:sz w:val="28"/>
+          <w:szCs w:val="28"/>
+          <w:highlight w:val="none"/>
+        </w:rPr>
+      </w:pPr>
+    </w:p>
+    <w:p>
+      <w:pPr>
+        <w:numPr>
+          <w:ilvl w:val="0"/>
+          <w:numId w:val="5"/>
+        </w:numPr>
+        <w:jc w:val="left"/>
+        <w:rPr>
+          <w:rFonts w:hint="default"/>
+          <w:color w:val="auto"/>
+          <w:sz w:val="28"/>
+          <w:szCs w:val="28"/>
+          <w:highlight w:val="none"/>
+        </w:rPr>
+      </w:pPr>
+      <w:r>
+        <w:rPr>
+          <w:rFonts w:hint="default"/>
+          <w:color w:val="auto"/>
+          <w:sz w:val="28"/>
+          <w:szCs w:val="28"/>
+          <w:highlight w:val="none"/>
+        </w:rPr>
+        <w:t>获取每日任务详情:</w:t>
+      </w:r>
+    </w:p>
+    <w:p>
+      <w:pPr>
+        <w:numPr>
+          <w:numId w:val="0"/>
+        </w:numPr>
+        <w:jc w:val="left"/>
+        <w:rPr>
+          <w:rFonts w:hint="default"/>
+          <w:color w:val="auto"/>
+          <w:sz w:val="28"/>
+          <w:szCs w:val="28"/>
+          <w:highlight w:val="none"/>
+        </w:rPr>
+      </w:pPr>
+      <w:r>
+        <w:rPr>
+          <w:rFonts w:hint="default"/>
+          <w:color w:val="auto"/>
+          <w:sz w:val="28"/>
+          <w:szCs w:val="28"/>
+          <w:highlight w:val="none"/>
+        </w:rPr>
+        <w:t>请求地址：</w:t>
+      </w:r>
+      <w:r>
+        <w:rPr>
+          <w:rFonts w:hint="default"/>
+          <w:color w:val="auto"/>
+          <w:sz w:val="28"/>
+          <w:szCs w:val="28"/>
+          <w:highlight w:val="none"/>
+        </w:rPr>
+        <w:fldChar w:fldCharType="begin"/>
+      </w:r>
+      <w:r>
+        <w:rPr>
+          <w:rFonts w:hint="default"/>
+          <w:color w:val="auto"/>
+          <w:sz w:val="28"/>
+          <w:szCs w:val="28"/>
+          <w:highlight w:val="none"/>
+        </w:rPr>
+        <w:instrText xml:space="preserve"> HYPERLINK "http://123.207.39.21:8098/translate/task/getTaskSummary?planId=36&amp;userId=29&amp;planDate=2017/10/26" </w:instrText>
+      </w:r>
+      <w:r>
+        <w:rPr>
+          <w:rFonts w:hint="default"/>
+          <w:color w:val="auto"/>
+          <w:sz w:val="28"/>
+          <w:szCs w:val="28"/>
+          <w:highlight w:val="none"/>
+        </w:rPr>
+        <w:fldChar w:fldCharType="separate"/>
+      </w:r>
+      <w:r>
+        <w:rPr>
+          <w:rStyle w:val="5"/>
+          <w:rFonts w:hint="default"/>
+          <w:sz w:val="28"/>
+          <w:szCs w:val="28"/>
+          <w:highlight w:val="none"/>
+        </w:rPr>
+        <w:t>http://123.207.39.21:8098/translate/task/getTaskSummary?planId=36&amp;userId=29&amp;planDate=2017/10/26</w:t>
+      </w:r>
+      <w:r>
+        <w:rPr>
+          <w:rFonts w:hint="default"/>
+          <w:color w:val="auto"/>
+          <w:sz w:val="28"/>
+          <w:szCs w:val="28"/>
+          <w:highlight w:val="none"/>
+        </w:rPr>
+        <w:fldChar w:fldCharType="end"/>
+      </w:r>
+    </w:p>
+    <w:p>
+      <w:pPr>
+        <w:numPr>
+          <w:numId w:val="0"/>
+        </w:numPr>
+        <w:jc w:val="left"/>
+        <w:rPr>
+          <w:rFonts w:hint="default"/>
+          <w:color w:val="auto"/>
+          <w:sz w:val="28"/>
+          <w:szCs w:val="28"/>
+          <w:highlight w:val="none"/>
+        </w:rPr>
+      </w:pPr>
+      <w:r>
+        <w:rPr>
+          <w:rFonts w:hint="default"/>
+          <w:color w:val="auto"/>
+          <w:sz w:val="28"/>
+          <w:szCs w:val="28"/>
+          <w:highlight w:val="none"/>
+        </w:rPr>
+        <w:t>类型：ＧＥＴ</w:t>
+      </w:r>
+    </w:p>
+    <w:p>
+      <w:pPr>
+        <w:numPr>
+          <w:numId w:val="0"/>
+        </w:numPr>
+        <w:jc w:val="left"/>
+        <w:rPr>
+          <w:rFonts w:hint="default"/>
+          <w:color w:val="auto"/>
+          <w:sz w:val="28"/>
+          <w:szCs w:val="28"/>
+          <w:highlight w:val="none"/>
+        </w:rPr>
+      </w:pPr>
+      <w:r>
+        <w:rPr>
+          <w:rFonts w:hint="default"/>
+          <w:color w:val="auto"/>
+          <w:sz w:val="28"/>
+          <w:szCs w:val="28"/>
+          <w:highlight w:val="none"/>
+        </w:rPr>
+        <w:t>返回结果：</w:t>
+      </w:r>
+    </w:p>
+    <w:p>
+      <w:pPr>
+        <w:numPr>
+          <w:numId w:val="0"/>
+        </w:numPr>
+        <w:jc w:val="left"/>
+        <w:rPr>
+          <w:rFonts w:hint="default"/>
+          <w:color w:val="auto"/>
+          <w:sz w:val="28"/>
+          <w:szCs w:val="28"/>
+          <w:highlight w:val="none"/>
+        </w:rPr>
+      </w:pPr>
+      <w:r>
+        <w:rPr>
+          <w:rFonts w:hint="default"/>
+          <w:color w:val="auto"/>
+          <w:sz w:val="28"/>
+          <w:szCs w:val="28"/>
+          <w:highlight w:val="none"/>
+        </w:rPr>
+        <w:t>{</w:t>
+      </w:r>
+    </w:p>
+    <w:p>
+      <w:pPr>
+        <w:numPr>
+          <w:numId w:val="0"/>
+        </w:numPr>
+        <w:jc w:val="left"/>
+        <w:rPr>
+          <w:rFonts w:hint="default"/>
+          <w:color w:val="auto"/>
+          <w:sz w:val="28"/>
+          <w:szCs w:val="28"/>
+          <w:highlight w:val="none"/>
+        </w:rPr>
+      </w:pPr>
+      <w:r>
+        <w:rPr>
+          <w:rFonts w:hint="default"/>
+          <w:color w:val="auto"/>
+          <w:sz w:val="28"/>
+          <w:szCs w:val="28"/>
+          <w:highlight w:val="none"/>
+        </w:rPr>
+        <w:t>"success": true,</w:t>
+      </w:r>
+    </w:p>
+    <w:p>
+      <w:pPr>
+        <w:numPr>
+          <w:numId w:val="0"/>
+        </w:numPr>
+        <w:jc w:val="left"/>
+        <w:rPr>
+          <w:rFonts w:hint="default"/>
+          <w:color w:val="auto"/>
+          <w:sz w:val="28"/>
+          <w:szCs w:val="28"/>
+          <w:highlight w:val="none"/>
+        </w:rPr>
+      </w:pPr>
+      <w:r>
+        <w:rPr>
+          <w:rFonts w:hint="default"/>
+          <w:color w:val="auto"/>
+          <w:sz w:val="28"/>
+          <w:szCs w:val="28"/>
+          <w:highlight w:val="none"/>
+        </w:rPr>
+        <w:t>"code": "00",</w:t>
+      </w:r>
+    </w:p>
+    <w:p>
+      <w:pPr>
+        <w:numPr>
+          <w:numId w:val="0"/>
+        </w:numPr>
+        <w:jc w:val="left"/>
+        <w:rPr>
+          <w:rFonts w:hint="default"/>
+          <w:color w:val="auto"/>
+          <w:sz w:val="28"/>
+          <w:szCs w:val="28"/>
+          <w:highlight w:val="none"/>
+        </w:rPr>
+      </w:pPr>
+      <w:r>
+        <w:rPr>
+          <w:rFonts w:hint="default"/>
+          <w:color w:val="auto"/>
+          <w:sz w:val="28"/>
+          <w:szCs w:val="28"/>
+          <w:highlight w:val="none"/>
+        </w:rPr>
+        <w:t>"msg": "成功",</w:t>
+      </w:r>
+    </w:p>
+    <w:p>
+      <w:pPr>
+        <w:numPr>
+          <w:numId w:val="0"/>
+        </w:numPr>
+        <w:jc w:val="left"/>
+        <w:rPr>
+          <w:rFonts w:hint="default"/>
+          <w:color w:val="auto"/>
+          <w:sz w:val="28"/>
+          <w:szCs w:val="28"/>
+          <w:highlight w:val="none"/>
+        </w:rPr>
+      </w:pPr>
+      <w:r>
+        <w:rPr>
+          <w:rFonts w:hint="default"/>
+          <w:color w:val="auto"/>
+          <w:sz w:val="28"/>
+          <w:szCs w:val="28"/>
+          <w:highlight w:val="none"/>
+        </w:rPr>
+        <w:t>"realResult":{</w:t>
+      </w:r>
+    </w:p>
+    <w:p>
+      <w:pPr>
+        <w:numPr>
+          <w:numId w:val="0"/>
+        </w:numPr>
+        <w:jc w:val="left"/>
+        <w:rPr>
+          <w:rFonts w:hint="default"/>
+          <w:color w:val="auto"/>
+          <w:sz w:val="28"/>
+          <w:szCs w:val="28"/>
+          <w:highlight w:val="none"/>
+        </w:rPr>
+      </w:pPr>
+      <w:r>
+        <w:rPr>
+          <w:rFonts w:hint="default"/>
+          <w:color w:val="auto"/>
+          <w:sz w:val="28"/>
+          <w:szCs w:val="28"/>
+          <w:highlight w:val="none"/>
+        </w:rPr>
+        <w:t>"planId": 36,</w:t>
+      </w:r>
+    </w:p>
+    <w:p>
+      <w:pPr>
+        <w:numPr>
+          <w:numId w:val="0"/>
+        </w:numPr>
+        <w:jc w:val="left"/>
+        <w:rPr>
+          <w:rFonts w:hint="default"/>
+          <w:color w:val="auto"/>
+          <w:sz w:val="28"/>
+          <w:szCs w:val="28"/>
+          <w:highlight w:val="none"/>
+        </w:rPr>
+      </w:pPr>
+      <w:r>
+        <w:rPr>
+          <w:rFonts w:hint="default"/>
+          <w:color w:val="auto"/>
+          <w:sz w:val="28"/>
+          <w:szCs w:val="28"/>
+          <w:highlight w:val="none"/>
+        </w:rPr>
+        <w:t>"userId": 29,</w:t>
+      </w:r>
+    </w:p>
+    <w:p>
+      <w:pPr>
+        <w:numPr>
+          <w:numId w:val="0"/>
+        </w:numPr>
+        <w:jc w:val="left"/>
+        <w:rPr>
+          <w:rFonts w:hint="default"/>
+          <w:color w:val="auto"/>
+          <w:sz w:val="28"/>
+          <w:szCs w:val="28"/>
+          <w:highlight w:val="none"/>
+        </w:rPr>
+      </w:pPr>
+      <w:r>
+        <w:rPr>
+          <w:rFonts w:hint="default"/>
+          <w:color w:val="auto"/>
+          <w:sz w:val="28"/>
+          <w:szCs w:val="28"/>
+          <w:highlight w:val="none"/>
+        </w:rPr>
+        <w:t>"taskDate": 1508947200000,</w:t>
+      </w:r>
+    </w:p>
+    <w:p>
+      <w:pPr>
+        <w:numPr>
+          <w:numId w:val="0"/>
+        </w:numPr>
+        <w:jc w:val="left"/>
+        <w:rPr>
+          <w:rFonts w:hint="default"/>
+          <w:color w:val="auto"/>
+          <w:sz w:val="28"/>
+          <w:szCs w:val="28"/>
+          <w:highlight w:val="none"/>
+        </w:rPr>
+      </w:pPr>
+      <w:r>
+        <w:rPr>
+          <w:rFonts w:hint="default"/>
+          <w:color w:val="auto"/>
+          <w:sz w:val="28"/>
+          <w:szCs w:val="28"/>
+          <w:highlight w:val="none"/>
+        </w:rPr>
+        <w:t>"newWordsNumber": 20,</w:t>
+      </w:r>
+    </w:p>
+    <w:p>
+      <w:pPr>
+        <w:numPr>
+          <w:numId w:val="0"/>
+        </w:numPr>
+        <w:jc w:val="left"/>
+        <w:rPr>
+          <w:rFonts w:hint="default"/>
+          <w:color w:val="auto"/>
+          <w:sz w:val="28"/>
+          <w:szCs w:val="28"/>
+          <w:highlight w:val="none"/>
+        </w:rPr>
+      </w:pPr>
+      <w:r>
+        <w:rPr>
+          <w:rFonts w:hint="default"/>
+          <w:color w:val="auto"/>
+          <w:sz w:val="28"/>
+          <w:szCs w:val="28"/>
+          <w:highlight w:val="none"/>
+        </w:rPr>
+        <w:t>"oldWordsNumber": 19,</w:t>
+      </w:r>
+    </w:p>
+    <w:p>
+      <w:pPr>
+        <w:numPr>
+          <w:numId w:val="0"/>
+        </w:numPr>
+        <w:jc w:val="left"/>
+        <w:rPr>
+          <w:rFonts w:hint="default"/>
+          <w:color w:val="auto"/>
+          <w:sz w:val="28"/>
+          <w:szCs w:val="28"/>
+          <w:highlight w:val="none"/>
+        </w:rPr>
+      </w:pPr>
+      <w:r>
+        <w:rPr>
+          <w:rFonts w:hint="default"/>
+          <w:color w:val="auto"/>
+          <w:sz w:val="28"/>
+          <w:szCs w:val="28"/>
+          <w:highlight w:val="none"/>
+        </w:rPr>
+        <w:t>"total": 39</w:t>
+      </w:r>
+    </w:p>
+    <w:p>
+      <w:pPr>
+        <w:numPr>
+          <w:numId w:val="0"/>
+        </w:numPr>
+        <w:jc w:val="left"/>
+        <w:rPr>
+          <w:rFonts w:hint="default"/>
+          <w:color w:val="auto"/>
+          <w:sz w:val="28"/>
+          <w:szCs w:val="28"/>
+          <w:highlight w:val="none"/>
+        </w:rPr>
+      </w:pPr>
+      <w:r>
+        <w:rPr>
+          <w:rFonts w:hint="default"/>
+          <w:color w:val="auto"/>
+          <w:sz w:val="28"/>
+          <w:szCs w:val="28"/>
+          <w:highlight w:val="none"/>
+        </w:rPr>
+        <w:t>}</w:t>
+      </w:r>
+    </w:p>
+    <w:p>
+      <w:pPr>
+        <w:numPr>
+          <w:numId w:val="0"/>
+        </w:numPr>
+        <w:jc w:val="left"/>
+        <w:rPr>
+          <w:rFonts w:hint="default"/>
+          <w:color w:val="auto"/>
+          <w:sz w:val="28"/>
+          <w:szCs w:val="28"/>
+          <w:highlight w:val="none"/>
+        </w:rPr>
+      </w:pPr>
+      <w:r>
+        <w:rPr>
+          <w:rFonts w:hint="default"/>
+          <w:color w:val="auto"/>
+          <w:sz w:val="28"/>
+          <w:szCs w:val="28"/>
+          <w:highlight w:val="none"/>
+        </w:rPr>
+        <w:t>}</w:t>
       </w:r>
       <w:bookmarkStart w:id="0" w:name="_GoBack"/>
       <w:bookmarkEnd w:id="0"/>
@@ -8174,451 +9346,39 @@
     <w:p>
       <w:pPr>
         <w:numPr>
-          <w:numId w:val="0"/>
-        </w:numPr>
-        <w:jc w:val="left"/>
-        <w:rPr>
-          <w:rFonts w:hint="default"/>
-          <w:color w:val="auto"/>
-          <w:sz w:val="28"/>
-          <w:szCs w:val="28"/>
-          <w:highlight w:val="none"/>
-        </w:rPr>
-      </w:pPr>
-      <w:r>
-        <w:rPr>
-          <w:rFonts w:hint="default"/>
-          <w:color w:val="auto"/>
-          <w:sz w:val="28"/>
-          <w:szCs w:val="28"/>
-          <w:highlight w:val="none"/>
-        </w:rPr>
-        <w:t>请求地址：</w:t>
-      </w:r>
-    </w:p>
-    <w:p>
-      <w:pPr>
-        <w:numPr>
-          <w:numId w:val="0"/>
-        </w:numPr>
-        <w:jc w:val="left"/>
-        <w:rPr>
-          <w:rFonts w:hint="default"/>
-          <w:color w:val="auto"/>
-          <w:sz w:val="28"/>
-          <w:szCs w:val="28"/>
-          <w:highlight w:val="yellow"/>
-        </w:rPr>
-      </w:pPr>
-      <w:r>
-        <w:rPr>
-          <w:rFonts w:hint="default"/>
-          <w:color w:val="auto"/>
-          <w:sz w:val="28"/>
-          <w:szCs w:val="28"/>
-          <w:highlight w:val="yellow"/>
-        </w:rPr>
-        <w:t>123.207.39.21:8098/translate/task/synchronize/TaskResult</w:t>
-      </w:r>
-    </w:p>
-    <w:p>
-      <w:pPr>
-        <w:numPr>
-          <w:numId w:val="0"/>
-        </w:numPr>
-        <w:jc w:val="left"/>
-        <w:rPr>
-          <w:rFonts w:hint="default"/>
-          <w:color w:val="auto"/>
-          <w:sz w:val="28"/>
-          <w:szCs w:val="28"/>
-          <w:highlight w:val="none"/>
-        </w:rPr>
-      </w:pPr>
-      <w:r>
-        <w:rPr>
-          <w:rFonts w:hint="default"/>
-          <w:color w:val="auto"/>
-          <w:sz w:val="28"/>
-          <w:szCs w:val="28"/>
-          <w:highlight w:val="none"/>
-        </w:rPr>
-        <w:t>POST请求</w:t>
-      </w:r>
-    </w:p>
-    <w:p>
-      <w:pPr>
-        <w:numPr>
-          <w:numId w:val="0"/>
-        </w:numPr>
-        <w:jc w:val="left"/>
-        <w:rPr>
-          <w:rFonts w:hint="default"/>
-          <w:color w:val="auto"/>
-          <w:sz w:val="28"/>
-          <w:szCs w:val="28"/>
-          <w:highlight w:val="none"/>
-        </w:rPr>
-      </w:pPr>
-      <w:r>
-        <w:rPr>
-          <w:rFonts w:hint="default"/>
-          <w:color w:val="auto"/>
-          <w:sz w:val="28"/>
-          <w:szCs w:val="28"/>
-          <w:highlight w:val="none"/>
-        </w:rPr>
-        <w:t>请求参数：</w:t>
-      </w:r>
-    </w:p>
-    <w:p>
-      <w:pPr>
-        <w:numPr>
-          <w:numId w:val="0"/>
-        </w:numPr>
-        <w:jc w:val="left"/>
-        <w:rPr>
-          <w:rFonts w:hint="default"/>
-          <w:color w:val="auto"/>
-          <w:sz w:val="28"/>
-          <w:szCs w:val="28"/>
-          <w:highlight w:val="none"/>
-        </w:rPr>
-      </w:pPr>
-      <w:r>
-        <w:rPr>
-          <w:rFonts w:hint="default"/>
-          <w:color w:val="auto"/>
-          <w:sz w:val="28"/>
-          <w:szCs w:val="28"/>
-          <w:highlight w:val="none"/>
-        </w:rPr>
-        <w:t>{"taskId":3,"userId":13121,"status":30,"completeDate":"2017/06/26","wordReciteResults":[{"wordId":1565,"proficiency":10},{"wordId":1566,"proficiency":50},{"wordId":1567,"proficiency":50},{"wordId":1568,"proficiency":50},</w:t>
-      </w:r>
-    </w:p>
-    <w:p>
-      <w:pPr>
-        <w:numPr>
-          <w:numId w:val="0"/>
-        </w:numPr>
-        <w:jc w:val="left"/>
-        <w:rPr>
-          <w:rFonts w:hint="default"/>
-          <w:color w:val="auto"/>
-          <w:sz w:val="28"/>
-          <w:szCs w:val="28"/>
-          <w:highlight w:val="none"/>
-        </w:rPr>
-      </w:pPr>
-      <w:r>
-        <w:rPr>
-          <w:rFonts w:hint="default"/>
-          <w:color w:val="auto"/>
-          <w:sz w:val="28"/>
-          <w:szCs w:val="28"/>
-          <w:highlight w:val="none"/>
-        </w:rPr>
-        <w:t xml:space="preserve">                                                                                       {"wordId":1569,"proficiency":10},{"wordId":1570,"proficiency":10},{"wordId":1571,"proficiency":10},{"wordId":1572,"proficiency":50},</w:t>
-      </w:r>
-    </w:p>
-    <w:p>
-      <w:pPr>
-        <w:numPr>
-          <w:numId w:val="0"/>
-        </w:numPr>
-        <w:jc w:val="left"/>
-        <w:rPr>
-          <w:rFonts w:hint="default"/>
-          <w:color w:val="auto"/>
-          <w:sz w:val="28"/>
-          <w:szCs w:val="28"/>
-          <w:highlight w:val="none"/>
-        </w:rPr>
-      </w:pPr>
-      <w:r>
-        <w:rPr>
-          <w:rFonts w:hint="default"/>
-          <w:color w:val="auto"/>
-          <w:sz w:val="28"/>
-          <w:szCs w:val="28"/>
-          <w:highlight w:val="none"/>
-        </w:rPr>
-        <w:t xml:space="preserve">                                                                                       {"wordId":1573,"proficiency":10},{"wordId":1574,"proficiency":50},{"wordId":1575,"proficiency":50},{"wordId":1576,"proficiency":50},</w:t>
-      </w:r>
-    </w:p>
-    <w:p>
-      <w:pPr>
-        <w:numPr>
-          <w:numId w:val="0"/>
-        </w:numPr>
-        <w:jc w:val="left"/>
-        <w:rPr>
-          <w:rFonts w:hint="default"/>
-          <w:color w:val="auto"/>
-          <w:sz w:val="28"/>
-          <w:szCs w:val="28"/>
-          <w:highlight w:val="none"/>
-        </w:rPr>
-      </w:pPr>
-      <w:r>
-        <w:rPr>
-          <w:rFonts w:hint="default"/>
-          <w:color w:val="auto"/>
-          <w:sz w:val="28"/>
-          <w:szCs w:val="28"/>
-          <w:highlight w:val="none"/>
-        </w:rPr>
-        <w:t xml:space="preserve">                                                                                       {"wordId":1577,"proficiency":10},{"wordId":1578,"proficiency":10},{"wordId":1579,"proficiency":50},{"wordId":1580,"proficiency":50},</w:t>
-      </w:r>
-    </w:p>
-    <w:p>
-      <w:pPr>
-        <w:numPr>
-          <w:numId w:val="0"/>
-        </w:numPr>
-        <w:jc w:val="left"/>
-        <w:rPr>
-          <w:rFonts w:hint="default"/>
-          <w:color w:val="auto"/>
-          <w:sz w:val="28"/>
-          <w:szCs w:val="28"/>
-          <w:highlight w:val="none"/>
-        </w:rPr>
-      </w:pPr>
-      <w:r>
-        <w:rPr>
-          <w:rFonts w:hint="default"/>
-          <w:color w:val="auto"/>
-          <w:sz w:val="28"/>
-          <w:szCs w:val="28"/>
-          <w:highlight w:val="none"/>
-        </w:rPr>
-        <w:t xml:space="preserve">                                                                                       {"wordId":1581,"proficiency":50},{"wordId":1582,"proficiency":50},{"wordId":1563,"proficiency":50},{"wordId":1583,"proficiency":10}]}</w:t>
-      </w:r>
-    </w:p>
-    <w:p>
-      <w:pPr>
-        <w:numPr>
-          <w:numId w:val="0"/>
-        </w:numPr>
-        <w:jc w:val="left"/>
-        <w:rPr>
-          <w:rFonts w:hint="default"/>
-          <w:color w:val="auto"/>
-          <w:sz w:val="28"/>
-          <w:szCs w:val="28"/>
-          <w:highlight w:val="none"/>
-        </w:rPr>
-      </w:pPr>
-    </w:p>
-    <w:p>
-      <w:pPr>
-        <w:numPr>
-          <w:numId w:val="0"/>
-        </w:numPr>
-        <w:jc w:val="left"/>
-        <w:rPr>
-          <w:rFonts w:hint="default"/>
-          <w:color w:val="auto"/>
-          <w:sz w:val="28"/>
-          <w:szCs w:val="28"/>
-          <w:highlight w:val="none"/>
-        </w:rPr>
-      </w:pPr>
-      <w:r>
-        <w:rPr>
-          <w:rFonts w:hint="default"/>
-          <w:color w:val="auto"/>
-          <w:sz w:val="28"/>
-          <w:szCs w:val="28"/>
-          <w:highlight w:val="none"/>
-        </w:rPr>
-        <w:t>返回结果：</w:t>
-      </w:r>
-    </w:p>
-    <w:p>
-      <w:pPr>
-        <w:numPr>
-          <w:numId w:val="0"/>
-        </w:numPr>
-        <w:jc w:val="left"/>
-        <w:rPr>
-          <w:rFonts w:hint="default"/>
-          <w:color w:val="auto"/>
-          <w:sz w:val="28"/>
-          <w:szCs w:val="28"/>
-          <w:highlight w:val="none"/>
-        </w:rPr>
-      </w:pPr>
-      <w:r>
-        <w:rPr>
-          <w:rFonts w:hint="default"/>
-          <w:color w:val="auto"/>
-          <w:sz w:val="28"/>
-          <w:szCs w:val="28"/>
-          <w:highlight w:val="none"/>
-        </w:rPr>
-        <w:t>{</w:t>
-      </w:r>
-    </w:p>
-    <w:p>
-      <w:pPr>
-        <w:numPr>
-          <w:numId w:val="0"/>
-        </w:numPr>
-        <w:jc w:val="left"/>
-        <w:rPr>
-          <w:rFonts w:hint="default"/>
-          <w:color w:val="auto"/>
-          <w:sz w:val="28"/>
-          <w:szCs w:val="28"/>
-          <w:highlight w:val="none"/>
-        </w:rPr>
-      </w:pPr>
-      <w:r>
-        <w:rPr>
-          <w:rFonts w:hint="default"/>
-          <w:color w:val="auto"/>
-          <w:sz w:val="28"/>
-          <w:szCs w:val="28"/>
-          <w:highlight w:val="none"/>
-        </w:rPr>
-        <w:t>"success": true,</w:t>
-      </w:r>
-    </w:p>
-    <w:p>
-      <w:pPr>
-        <w:numPr>
-          <w:numId w:val="0"/>
-        </w:numPr>
-        <w:jc w:val="left"/>
-        <w:rPr>
-          <w:rFonts w:hint="default"/>
-          <w:color w:val="auto"/>
-          <w:sz w:val="28"/>
-          <w:szCs w:val="28"/>
-          <w:highlight w:val="none"/>
-        </w:rPr>
-      </w:pPr>
-      <w:r>
-        <w:rPr>
-          <w:rFonts w:hint="default"/>
-          <w:color w:val="auto"/>
-          <w:sz w:val="28"/>
-          <w:szCs w:val="28"/>
-          <w:highlight w:val="none"/>
-        </w:rPr>
-        <w:t>"code": "00",</w:t>
-      </w:r>
-    </w:p>
-    <w:p>
-      <w:pPr>
-        <w:numPr>
-          <w:numId w:val="0"/>
-        </w:numPr>
-        <w:jc w:val="left"/>
-        <w:rPr>
-          <w:rFonts w:hint="default"/>
-          <w:color w:val="auto"/>
-          <w:sz w:val="28"/>
-          <w:szCs w:val="28"/>
-          <w:highlight w:val="none"/>
-        </w:rPr>
-      </w:pPr>
-      <w:r>
-        <w:rPr>
-          <w:rFonts w:hint="default"/>
-          <w:color w:val="auto"/>
-          <w:sz w:val="28"/>
-          <w:szCs w:val="28"/>
-          <w:highlight w:val="none"/>
-        </w:rPr>
-        <w:t>"msg": "成功",</w:t>
-      </w:r>
-    </w:p>
-    <w:p>
-      <w:pPr>
-        <w:numPr>
-          <w:numId w:val="0"/>
-        </w:numPr>
-        <w:jc w:val="left"/>
-        <w:rPr>
-          <w:rFonts w:hint="default"/>
-          <w:color w:val="auto"/>
-          <w:sz w:val="28"/>
-          <w:szCs w:val="28"/>
-          <w:highlight w:val="none"/>
-        </w:rPr>
-      </w:pPr>
-      <w:r>
-        <w:rPr>
-          <w:rFonts w:hint="default"/>
-          <w:color w:val="auto"/>
-          <w:sz w:val="28"/>
-          <w:szCs w:val="28"/>
-          <w:highlight w:val="none"/>
-        </w:rPr>
-        <w:t>"realResult": "synchronize success!"</w:t>
-      </w:r>
-    </w:p>
-    <w:p>
-      <w:pPr>
-        <w:numPr>
-          <w:numId w:val="0"/>
-        </w:numPr>
-        <w:jc w:val="left"/>
-        <w:rPr>
-          <w:rFonts w:hint="default"/>
-          <w:color w:val="auto"/>
-          <w:sz w:val="28"/>
-          <w:szCs w:val="28"/>
-          <w:highlight w:val="none"/>
-        </w:rPr>
-      </w:pPr>
-      <w:r>
-        <w:rPr>
-          <w:rFonts w:hint="default"/>
-          <w:color w:val="auto"/>
-          <w:sz w:val="28"/>
-          <w:szCs w:val="28"/>
-          <w:highlight w:val="none"/>
-        </w:rPr>
-        <w:t>}</w:t>
-      </w:r>
-    </w:p>
-    <w:p>
-      <w:pPr>
-        <w:numPr>
-          <w:numId w:val="0"/>
-        </w:numPr>
-        <w:jc w:val="left"/>
-        <w:rPr>
-          <w:rFonts w:hint="default"/>
-          <w:color w:val="auto"/>
-          <w:sz w:val="28"/>
-          <w:szCs w:val="28"/>
-          <w:highlight w:val="none"/>
-        </w:rPr>
-      </w:pPr>
-    </w:p>
-    <w:p>
-      <w:pPr>
-        <w:numPr>
-          <w:numId w:val="0"/>
-        </w:numPr>
-        <w:jc w:val="left"/>
-        <w:rPr>
-          <w:rFonts w:hint="default"/>
-          <w:color w:val="auto"/>
-          <w:sz w:val="28"/>
-          <w:szCs w:val="28"/>
-          <w:highlight w:val="none"/>
-        </w:rPr>
-      </w:pPr>
-    </w:p>
-    <w:p>
-      <w:pPr>
-        <w:numPr>
+          <w:ilvl w:val="0"/>
+          <w:numId w:val="0"/>
+        </w:numPr>
+        <w:jc w:val="left"/>
+        <w:rPr>
+          <w:rFonts w:hint="default"/>
+          <w:color w:val="auto"/>
+          <w:sz w:val="28"/>
+          <w:szCs w:val="28"/>
+          <w:highlight w:val="none"/>
+        </w:rPr>
+      </w:pPr>
+    </w:p>
+    <w:p>
+      <w:pPr>
+        <w:numPr>
+          <w:ilvl w:val="0"/>
+          <w:numId w:val="0"/>
+        </w:numPr>
+        <w:jc w:val="left"/>
+        <w:rPr>
+          <w:rFonts w:hint="default"/>
+          <w:color w:val="auto"/>
+          <w:sz w:val="28"/>
+          <w:szCs w:val="28"/>
+          <w:highlight w:val="none"/>
+        </w:rPr>
+      </w:pPr>
+    </w:p>
+    <w:p>
+      <w:pPr>
+        <w:numPr>
+          <w:ilvl w:val="0"/>
           <w:numId w:val="0"/>
         </w:numPr>
         <w:jc w:val="left"/>
@@ -8653,6 +9413,18 @@
 
 <file path=word/numbering.xml><?xml version="1.0" encoding="utf-8"?>
 <w:numbering xmlns:wpc="http://schemas.microsoft.com/office/word/2010/wordprocessingCanvas" xmlns:mc="http://schemas.openxmlformats.org/markup-compatibility/2006" xmlns:o="urn:schemas-microsoft-com:office:office" xmlns:r="http://schemas.openxmlformats.org/officeDocument/2006/relationships" xmlns:m="http://schemas.openxmlformats.org/officeDocument/2006/math" xmlns:v="urn:schemas-microsoft-com:vml" xmlns:wp14="http://schemas.microsoft.com/office/word/2010/wordprocessingDrawing" xmlns:wp="http://schemas.openxmlformats.org/drawingml/2006/wordprocessingDrawing" xmlns:w10="urn:schemas-microsoft-com:office:word" xmlns:w="http://schemas.openxmlformats.org/wordprocessingml/2006/main" xmlns:w14="http://schemas.microsoft.com/office/word/2010/wordml" xmlns:wpg="http://schemas.microsoft.com/office/word/2010/wordprocessingGroup" xmlns:wpi="http://schemas.microsoft.com/office/word/2010/wordprocessingInk" xmlns:wne="http://schemas.microsoft.com/office/word/2006/wordml" xmlns:wps="http://schemas.microsoft.com/office/word/2010/wordprocessingShape" mc:Ignorable="w14 wp14">
+  <w:abstractNum w:abstractNumId="1498289460">
+    <w:nsid w:val="594E1534"/>
+    <w:multiLevelType w:val="singleLevel"/>
+    <w:tmpl w:val="594E1534"/>
+    <w:lvl w:ilvl="0" w:tentative="1">
+      <w:start w:val="1"/>
+      <w:numFmt w:val="chineseCounting"/>
+      <w:suff w:val="nothing"/>
+      <w:lvlText w:val="%1."/>
+      <w:lvlJc w:val="left"/>
+    </w:lvl>
+  </w:abstractNum>
   <w:abstractNum w:abstractNumId="1498290180">
     <w:nsid w:val="594E1804"/>
     <w:multiLevelType w:val="singleLevel"/>
@@ -8677,18 +9449,6 @@
       <w:lvlJc w:val="left"/>
     </w:lvl>
   </w:abstractNum>
-  <w:abstractNum w:abstractNumId="1498289460">
-    <w:nsid w:val="594E1534"/>
-    <w:multiLevelType w:val="singleLevel"/>
-    <w:tmpl w:val="594E1534"/>
-    <w:lvl w:ilvl="0" w:tentative="1">
-      <w:start w:val="1"/>
-      <w:numFmt w:val="chineseCounting"/>
-      <w:suff w:val="nothing"/>
-      <w:lvlText w:val="%1."/>
-      <w:lvlJc w:val="left"/>
-    </w:lvl>
-  </w:abstractNum>
   <w:abstractNum w:abstractNumId="1498294732">
     <w:nsid w:val="594E29CC"/>
     <w:multiLevelType w:val="singleLevel"/>
@@ -8701,16 +9461,31 @@
       <w:lvlJc w:val="left"/>
     </w:lvl>
   </w:abstractNum>
+  <w:abstractNum w:abstractNumId="1508985787">
+    <w:nsid w:val="59F14BBB"/>
+    <w:multiLevelType w:val="singleLevel"/>
+    <w:tmpl w:val="59F14BBB"/>
+    <w:lvl w:ilvl="0" w:tentative="1">
+      <w:start w:val="1"/>
+      <w:numFmt w:val="decimal"/>
+      <w:suff w:val="nothing"/>
+      <w:lvlText w:val="%1."/>
+      <w:lvlJc w:val="left"/>
+    </w:lvl>
+  </w:abstractNum>
   <w:num w:numId="1">
+    <w:abstractNumId w:val="1508985787"/>
+  </w:num>
+  <w:num w:numId="2">
     <w:abstractNumId w:val="1498289460"/>
   </w:num>
-  <w:num w:numId="2">
+  <w:num w:numId="3">
     <w:abstractNumId w:val="1498289742"/>
   </w:num>
-  <w:num w:numId="3">
+  <w:num w:numId="4">
     <w:abstractNumId w:val="1498290180"/>
   </w:num>
-  <w:num w:numId="4">
+  <w:num w:numId="5">
     <w:abstractNumId w:val="1498294732"/>
   </w:num>
 </w:numbering>
@@ -9037,7 +9812,7 @@
     <w:qFormat/>
     <w:uiPriority w:val="0"/>
   </w:style>
-  <w:style w:type="table" w:default="1" w:styleId="5">
+  <w:style w:type="table" w:default="1" w:styleId="6">
     <w:name w:val="Normal Table"/>
     <w:semiHidden/>
     <w:uiPriority w:val="0"/>
@@ -9050,6 +9825,38 @@
         <w:right w:w="108" w:type="dxa"/>
       </w:tblCellMar>
     </w:tblPr>
+  </w:style>
+  <w:style w:type="character" w:styleId="5">
+    <w:name w:val="Hyperlink"/>
+    <w:basedOn w:val="4"/>
+    <w:uiPriority w:val="0"/>
+    <w:rPr>
+      <w:color w:val="0000FF"/>
+      <w:u w:val="single"/>
+    </w:rPr>
+  </w:style>
+  <w:style w:type="table" w:styleId="7">
+    <w:name w:val="Table Grid"/>
+    <w:basedOn w:val="6"/>
+    <w:uiPriority w:val="0"/>
+    <w:pPr>
+      <w:widowControl w:val="0"/>
+      <w:jc w:val="both"/>
+    </w:pPr>
+    <w:tblPr>
+      <w:tblBorders>
+        <w:top w:val="single" w:color="auto" w:sz="4" w:space="0"/>
+        <w:left w:val="single" w:color="auto" w:sz="4" w:space="0"/>
+        <w:bottom w:val="single" w:color="auto" w:sz="4" w:space="0"/>
+        <w:right w:val="single" w:color="auto" w:sz="4" w:space="0"/>
+        <w:insideH w:val="single" w:color="auto" w:sz="4" w:space="0"/>
+        <w:insideV w:val="single" w:color="auto" w:sz="4" w:space="0"/>
+      </w:tblBorders>
+      <w:tblLayout w:type="fixed"/>
+    </w:tblPr>
+    <w:tcPr>
+      <w:textDirection w:val="lrTb"/>
+    </w:tcPr>
   </w:style>
 </w:styles>
 </file>

</xml_diff>